<commit_message>
empezaremos con responsive y haremos nueva rama
</commit_message>
<xml_diff>
--- a/examen desarollo-web.docx
+++ b/examen desarollo-web.docx
@@ -258,6 +258,16 @@
         </w:rPr>
         <w:t>Si tengo un elemento con display flex ¿Con qué propiedad centro su contenido verticalmente?</w:t>
       </w:r>
+      <w:r>
+        <w:rPr>
+          <w:rFonts w:ascii="Arial" w:eastAsia="Times New Roman" w:hAnsi="Arial" w:cs="Arial"/>
+          <w:color w:val="696969"/>
+          <w:sz w:val="24"/>
+          <w:szCs w:val="24"/>
+          <w:lang w:val="es-DO"/>
+        </w:rPr>
+        <w:t xml:space="preserve"> </w:t>
+      </w:r>
     </w:p>
     <w:p>
       <w:pPr>
@@ -282,6 +292,7 @@
           <w:color w:val="A9A9A9"/>
           <w:sz w:val="27"/>
           <w:szCs w:val="27"/>
+          <w:lang w:val="es-DO"/>
         </w:rPr>
       </w:pPr>
       <w:r>
@@ -292,6 +303,7 @@
           <w:color w:val="A9A9A9"/>
           <w:sz w:val="27"/>
           <w:szCs w:val="27"/>
+          <w:lang w:val="es-DO"/>
         </w:rPr>
         <w:t>3</w:t>
       </w:r>
@@ -324,6 +336,8 @@
         </w:rPr>
         <w:t>Si tengo un elemento con display flex y flex-direction column ¿Con qué propiedad centro su contenido horizontalmente?</w:t>
       </w:r>
+      <w:bookmarkStart w:id="0" w:name="_GoBack"/>
+      <w:bookmarkEnd w:id="0"/>
     </w:p>
     <w:p>
       <w:pPr>
@@ -348,6 +362,7 @@
           <w:color w:val="A9A9A9"/>
           <w:sz w:val="27"/>
           <w:szCs w:val="27"/>
+          <w:lang w:val="es-DO"/>
         </w:rPr>
       </w:pPr>
       <w:r>
@@ -358,6 +373,7 @@
           <w:color w:val="A9A9A9"/>
           <w:sz w:val="27"/>
           <w:szCs w:val="27"/>
+          <w:lang w:val="es-DO"/>
         </w:rPr>
         <w:t>4</w:t>
       </w:r>
@@ -456,6 +472,50 @@
         </w:rPr>
         <w:t>Si tengo un elemento con display flex ¿Con qué propiedad centro su contenido horizontalmente?</w:t>
       </w:r>
+      <w:r>
+        <w:rPr>
+          <w:rFonts w:ascii="Arial" w:eastAsia="Times New Roman" w:hAnsi="Arial" w:cs="Arial"/>
+          <w:color w:val="696969"/>
+          <w:sz w:val="24"/>
+          <w:szCs w:val="24"/>
+          <w:lang w:val="es-DO"/>
+        </w:rPr>
+        <w:t xml:space="preserve"> </w:t>
+      </w:r>
+      <w:proofErr w:type="spellStart"/>
+      <w:r>
+        <w:rPr>
+          <w:rFonts w:ascii="Arial" w:eastAsia="Times New Roman" w:hAnsi="Arial" w:cs="Arial"/>
+          <w:color w:val="696969"/>
+          <w:sz w:val="24"/>
+          <w:szCs w:val="24"/>
+          <w:lang w:val="es-DO"/>
+        </w:rPr>
+        <w:t>Justify</w:t>
+      </w:r>
+      <w:proofErr w:type="spellEnd"/>
+      <w:r>
+        <w:rPr>
+          <w:rFonts w:ascii="Arial" w:eastAsia="Times New Roman" w:hAnsi="Arial" w:cs="Arial"/>
+          <w:color w:val="696969"/>
+          <w:sz w:val="24"/>
+          <w:szCs w:val="24"/>
+          <w:lang w:val="es-DO"/>
+        </w:rPr>
+        <w:t xml:space="preserve"> </w:t>
+      </w:r>
+      <w:proofErr w:type="spellStart"/>
+      <w:r>
+        <w:rPr>
+          <w:rFonts w:ascii="Arial" w:eastAsia="Times New Roman" w:hAnsi="Arial" w:cs="Arial"/>
+          <w:color w:val="696969"/>
+          <w:sz w:val="24"/>
+          <w:szCs w:val="24"/>
+          <w:lang w:val="es-DO"/>
+        </w:rPr>
+        <w:t>content</w:t>
+      </w:r>
+      <w:proofErr w:type="spellEnd"/>
     </w:p>
     <w:p>
       <w:pPr>
@@ -480,16 +540,18 @@
           <w:color w:val="696969"/>
           <w:sz w:val="27"/>
           <w:szCs w:val="27"/>
-        </w:rPr>
-      </w:pPr>
-      <w:r>
-        <w:rPr>
-          <w:rFonts w:ascii="Arial" w:eastAsia="Times New Roman" w:hAnsi="Arial" w:cs="Arial"/>
-          <w:b/>
-          <w:bCs/>
-          <w:color w:val="696969"/>
-          <w:sz w:val="27"/>
-          <w:szCs w:val="27"/>
+          <w:lang w:val="es-DO"/>
+        </w:rPr>
+      </w:pPr>
+      <w:r>
+        <w:rPr>
+          <w:rFonts w:ascii="Arial" w:eastAsia="Times New Roman" w:hAnsi="Arial" w:cs="Arial"/>
+          <w:b/>
+          <w:bCs/>
+          <w:color w:val="696969"/>
+          <w:sz w:val="27"/>
+          <w:szCs w:val="27"/>
+          <w:lang w:val="es-DO"/>
         </w:rPr>
         <w:t>6</w:t>
       </w:r>
@@ -546,16 +608,18 @@
           <w:color w:val="696969"/>
           <w:sz w:val="27"/>
           <w:szCs w:val="27"/>
-        </w:rPr>
-      </w:pPr>
-      <w:r>
-        <w:rPr>
-          <w:rFonts w:ascii="Arial" w:eastAsia="Times New Roman" w:hAnsi="Arial" w:cs="Arial"/>
-          <w:b/>
-          <w:bCs/>
-          <w:color w:val="696969"/>
-          <w:sz w:val="27"/>
-          <w:szCs w:val="27"/>
+          <w:lang w:val="es-DO"/>
+        </w:rPr>
+      </w:pPr>
+      <w:r>
+        <w:rPr>
+          <w:rFonts w:ascii="Arial" w:eastAsia="Times New Roman" w:hAnsi="Arial" w:cs="Arial"/>
+          <w:b/>
+          <w:bCs/>
+          <w:color w:val="696969"/>
+          <w:sz w:val="27"/>
+          <w:szCs w:val="27"/>
+          <w:lang w:val="es-DO"/>
         </w:rPr>
         <w:t>7</w:t>
       </w:r>
@@ -2828,8 +2892,6 @@
           <w:lang w:val="es-DO"/>
         </w:rPr>
       </w:pPr>
-      <w:bookmarkStart w:id="0" w:name="_GoBack"/>
-      <w:bookmarkEnd w:id="0"/>
     </w:p>
     <w:sectPr>
       <w:pgSz w:w="12240" w:h="15840"/>

</xml_diff>